<commit_message>
Made more changes to the Task 2 design document, finished flowchart for it, last thing is pseudo code for sorting in task 2 and then task 3
</commit_message>
<xml_diff>
--- a/Task 2/Task 2 Pseudocode.docx
+++ b/Task 2/Task 2 Pseudocode.docx
@@ -1,6 +1,6 @@
 
 <file path=word/document.xml><?xml version="1.0" encoding="utf-8"?>
-<w:document xmlns:wpc="http://schemas.microsoft.com/office/word/2010/wordprocessingCanvas" xmlns:cx="http://schemas.microsoft.com/office/drawing/2014/chartex" xmlns:cx1="http://schemas.microsoft.com/office/drawing/2015/9/8/chartex" xmlns:cx2="http://schemas.microsoft.com/office/drawing/2015/10/21/chartex" xmlns:cx3="http://schemas.microsoft.com/office/drawing/2016/5/9/chartex" xmlns:cx4="http://schemas.microsoft.com/office/drawing/2016/5/10/chartex" xmlns:cx5="http://schemas.microsoft.com/office/drawing/2016/5/11/chartex" xmlns:cx6="http://schemas.microsoft.com/office/drawing/2016/5/12/chartex" xmlns:cx7="http://schemas.microsoft.com/office/drawing/2016/5/13/chartex" xmlns:cx8="http://schemas.microsoft.com/office/drawing/2016/5/14/chartex" xmlns:mc="http://schemas.openxmlformats.org/markup-compatibility/2006" xmlns:aink="http://schemas.microsoft.com/office/drawing/2016/ink" xmlns:am3d="http://schemas.microsoft.com/office/drawing/2017/model3d" xmlns:o="urn:schemas-microsoft-com:office:office" xmlns:r="http://schemas.openxmlformats.org/officeDocument/2006/relationships" xmlns:m="http://schemas.openxmlformats.org/officeDocument/2006/math" xmlns:v="urn:schemas-microsoft-com:vml" xmlns:wp14="http://schemas.microsoft.com/office/word/2010/wordprocessingDrawing" xmlns:wp="http://schemas.openxmlformats.org/drawingml/2006/wordprocessingDrawing" xmlns:w10="urn:schemas-microsoft-com:office:word" xmlns:w="http://schemas.openxmlformats.org/wordprocessingml/2006/main" xmlns:w14="http://schemas.microsoft.com/office/word/2010/wordml" xmlns:w15="http://schemas.microsoft.com/office/word/2012/wordml" xmlns:w16cex="http://schemas.microsoft.com/office/word/2018/wordml/cex" xmlns:w16cid="http://schemas.microsoft.com/office/word/2016/wordml/cid" xmlns:w16="http://schemas.microsoft.com/office/word/2018/wordml" xmlns:w16sdtdh="http://schemas.microsoft.com/office/word/2020/wordml/sdtdatahash" xmlns:w16se="http://schemas.microsoft.com/office/word/2015/wordml/symex" xmlns:wpg="http://schemas.microsoft.com/office/word/2010/wordprocessingGroup" xmlns:wpi="http://schemas.microsoft.com/office/word/2010/wordprocessingInk" xmlns:wne="http://schemas.microsoft.com/office/word/2006/wordml" xmlns:wps="http://schemas.microsoft.com/office/word/2010/wordprocessingShape" mc:Ignorable="w14 w15 w16se w16cid w16 w16cex w16sdtdh wp14">
+<w:document xmlns:wpc="http://schemas.microsoft.com/office/word/2010/wordprocessingCanvas" xmlns:cx="http://schemas.microsoft.com/office/drawing/2014/chartex" xmlns:cx1="http://schemas.microsoft.com/office/drawing/2015/9/8/chartex" xmlns:cx2="http://schemas.microsoft.com/office/drawing/2015/10/21/chartex" xmlns:cx3="http://schemas.microsoft.com/office/drawing/2016/5/9/chartex" xmlns:cx4="http://schemas.microsoft.com/office/drawing/2016/5/10/chartex" xmlns:cx5="http://schemas.microsoft.com/office/drawing/2016/5/11/chartex" xmlns:cx6="http://schemas.microsoft.com/office/drawing/2016/5/12/chartex" xmlns:cx7="http://schemas.microsoft.com/office/drawing/2016/5/13/chartex" xmlns:cx8="http://schemas.microsoft.com/office/drawing/2016/5/14/chartex" xmlns:mc="http://schemas.openxmlformats.org/markup-compatibility/2006" xmlns:aink="http://schemas.microsoft.com/office/drawing/2016/ink" xmlns:am3d="http://schemas.microsoft.com/office/drawing/2017/model3d" xmlns:o="urn:schemas-microsoft-com:office:office" xmlns:r="http://schemas.openxmlformats.org/officeDocument/2006/relationships" xmlns:m="http://schemas.openxmlformats.org/officeDocument/2006/math" xmlns:v="urn:schemas-microsoft-com:vml" xmlns:wp14="http://schemas.microsoft.com/office/word/2010/wordprocessingDrawing" xmlns:wp="http://schemas.openxmlformats.org/drawingml/2006/wordprocessingDrawing" xmlns:w10="urn:schemas-microsoft-com:office:word" xmlns:w="http://schemas.openxmlformats.org/wordprocessingml/2006/main" xmlns:w14="http://schemas.microsoft.com/office/word/2010/wordml" xmlns:w15="http://schemas.microsoft.com/office/word/2012/wordml" xmlns:w16cex="http://schemas.microsoft.com/office/word/2018/wordml/cex" xmlns:w16cid="http://schemas.microsoft.com/office/word/2016/wordml/cid" xmlns:w16="http://schemas.microsoft.com/office/word/2018/wordml" xmlns:w16sdtdh="http://schemas.microsoft.com/office/word/2020/wordml/sdtdatahash" xmlns:w16se="http://schemas.microsoft.com/office/word/2015/wordml/symex" xmlns:wpg="http://schemas.microsoft.com/office/word/2010/wordprocessingGroup" xmlns:wpi="http://schemas.microsoft.com/office/word/2010/wordprocessingInk" xmlns:wne="http://schemas.microsoft.com/office/word/2006/wordml" xmlns:wps="http://schemas.microsoft.com/office/word/2010/wordprocessingShape" xmlns:a="http://schemas.openxmlformats.org/drawingml/2006/main" xmlns:pic="http://schemas.openxmlformats.org/drawingml/2006/picture" xmlns:a14="http://schemas.microsoft.com/office/drawing/2010/main" mc:Ignorable="w14 w15 w16se w16cid w16 w16cex w16sdtdh wp14">
   <w:body>
     <w:p>
       <w:pPr>
@@ -17,57 +17,43 @@
     <w:p>
       <w:pPr>
         <w:jc w:val="center"/>
-        <w:rPr>
-          <w:highlight w:val="yellow"/>
-        </w:rPr>
-      </w:pPr>
-      <w:r>
-        <w:rPr>
-          <w:noProof/>
-          <w:highlight w:val="yellow"/>
-        </w:rPr>
+      </w:pPr>
+      <w:r>
         <w:drawing>
-          <wp:inline distT="0" distB="0" distL="0" distR="0" wp14:anchorId="78E9F841" wp14:editId="58728824">
-            <wp:extent cx="9773637" cy="5657850"/>
+          <wp:inline wp14:editId="28E9F4AE" wp14:anchorId="6CD99D40">
+            <wp:extent cx="6115070" cy="8867775"/>
             <wp:effectExtent l="0" t="0" r="0" b="0"/>
-            <wp:docPr id="2" name="Picture 2"/>
+            <wp:docPr id="287426326" name="" title=""/>
             <wp:cNvGraphicFramePr>
-              <a:graphicFrameLocks xmlns:a="http://schemas.openxmlformats.org/drawingml/2006/main" noChangeAspect="1"/>
+              <a:graphicFrameLocks noChangeAspect="1"/>
             </wp:cNvGraphicFramePr>
-            <a:graphic xmlns:a="http://schemas.openxmlformats.org/drawingml/2006/main">
+            <a:graphic>
               <a:graphicData uri="http://schemas.openxmlformats.org/drawingml/2006/picture">
-                <pic:pic xmlns:pic="http://schemas.openxmlformats.org/drawingml/2006/picture">
+                <pic:pic>
                   <pic:nvPicPr>
-                    <pic:cNvPr id="0" name="Picture 2"/>
-                    <pic:cNvPicPr>
-                      <a:picLocks noChangeAspect="1" noChangeArrowheads="1"/>
-                    </pic:cNvPicPr>
+                    <pic:cNvPr id="0" name=""/>
+                    <pic:cNvPicPr/>
                   </pic:nvPicPr>
                   <pic:blipFill>
-                    <a:blip r:embed="rId8">
+                    <a:blip r:embed="R96c0258999da4d6b">
                       <a:extLst>
-                        <a:ext uri="{28A0092B-C50C-407E-A947-70E740481C1C}">
-                          <a14:useLocalDpi xmlns:a14="http://schemas.microsoft.com/office/drawing/2010/main" val="0"/>
+                        <a:ext xmlns:a="http://schemas.openxmlformats.org/drawingml/2006/main" uri="{28A0092B-C50C-407E-A947-70E740481C1C}">
+                          <a14:useLocalDpi val="0"/>
                         </a:ext>
                       </a:extLst>
                     </a:blip>
-                    <a:srcRect/>
                     <a:stretch>
                       <a:fillRect/>
                     </a:stretch>
                   </pic:blipFill>
-                  <pic:spPr bwMode="auto">
+                  <pic:spPr>
                     <a:xfrm>
                       <a:off x="0" y="0"/>
-                      <a:ext cx="9800318" cy="5673295"/>
+                      <a:ext cx="6115070" cy="8867775"/>
                     </a:xfrm>
                     <a:prstGeom prst="rect">
                       <a:avLst/>
                     </a:prstGeom>
-                    <a:noFill/>
-                    <a:ln>
-                      <a:noFill/>
-                    </a:ln>
                   </pic:spPr>
                 </pic:pic>
               </a:graphicData>
@@ -78,26 +64,32 @@
     </w:p>
     <w:p>
       <w:pPr>
-        <w:jc w:val="center"/>
-      </w:pPr>
-      <w:r>
+        <w:pStyle w:val="Normal"/>
+        <w:jc w:val="center"/>
         <w:rPr>
           <w:highlight w:val="yellow"/>
         </w:rPr>
-        <w:t>In the flowchart diagram above you can see my design for task 1. In this example I have described and outlined the processes of how my python script will handle and sort the patient information data and from the CSV file.</w:t>
-      </w:r>
-    </w:p>
-    <w:p>
-      <w:pPr>
-        <w:pStyle w:val="Heading1"/>
-        <w:jc w:val="center"/>
         <w:sectPr>
-          <w:pgSz w:w="16838" w:h="11906" w:orient="landscape"/>
+          <w:pgSz w:w="11906" w:h="16838" w:orient="portrait"/>
           <w:pgMar w:top="720" w:right="720" w:bottom="720" w:left="720" w:header="708" w:footer="708" w:gutter="0"/>
           <w:cols w:space="708"/>
           <w:docGrid w:linePitch="360"/>
         </w:sectPr>
       </w:pPr>
+      <w:r>
+        <w:rPr/>
+        <w:t>In the flowchart diagram above you can see my design for task 2. In this example I am showing the general outline of how the solution.</w:t>
+      </w:r>
+      <w:proofErr w:type="spellStart"/>
+      <w:r>
+        <w:rPr/>
+        <w:t>py</w:t>
+      </w:r>
+      <w:proofErr w:type="spellEnd"/>
+      <w:r>
+        <w:rPr/>
+        <w:t xml:space="preserve"> should perform and react.</w:t>
+      </w:r>
     </w:p>
     <w:p>
       <w:pPr>
@@ -123,7 +115,7 @@
       </w:r>
       <w:proofErr w:type="gramEnd"/>
     </w:p>
-    <w:bookmarkStart w:id="0" w:name="_MON_1678006221"/>
+    <w:bookmarkStart w:name="_MON_1678006221" w:id="0"/>
     <w:bookmarkEnd w:id="0"/>
     <w:p>
       <w:pPr>
@@ -131,7 +123,7 @@
       </w:pPr>
       <w:r>
         <w:object w:dxaOrig="9026" w:dyaOrig="11593" w14:anchorId="5F4743DE">
-          <v:shapetype id="_x0000_t75" coordsize="21600,21600" o:spt="75" o:preferrelative="t" path="m@4@5l@4@11@9@11@9@5xe" filled="f" stroked="f">
+          <v:shapetype id="_x0000_t75" coordsize="21600,21600" filled="f" stroked="f" o:spt="75" o:preferrelative="t" path="m@4@5l@4@11@9@11@9@5xe">
             <v:stroke joinstyle="miter"/>
             <v:formulas>
               <v:f eqn="if lineDrawn pixelLineWidth 0"/>
@@ -147,11 +139,11 @@
               <v:f eqn="prod @7 21600 pixelHeight"/>
               <v:f eqn="sum @10 21600 0"/>
             </v:formulas>
-            <v:path o:extrusionok="f" gradientshapeok="t" o:connecttype="rect"/>
+            <v:path gradientshapeok="t" o:connecttype="rect" o:extrusionok="f"/>
             <o:lock v:ext="edit" aspectratio="t"/>
           </v:shapetype>
-          <v:shape id="_x0000_i1085" type="#_x0000_t75" style="width:451.35pt;height:579.2pt" o:ole="">
-            <v:imagedata r:id="rId9" o:title=""/>
+          <v:shape id="_x0000_i1085" style="width:451.35pt;height:579.2pt" o:ole="" type="#_x0000_t75">
+            <v:imagedata o:title="" r:id="rId9"/>
           </v:shape>
           <o:OLEObject Type="Embed" ProgID="Word.Document.12" ShapeID="_x0000_i1085" DrawAspect="Content" ObjectID="_1680000935" r:id="rId10">
             <o:FieldCodes>\s</o:FieldCodes>
@@ -208,7 +200,7 @@
       <w:pPr>
         <w:jc w:val="center"/>
         <w:rPr>
-          <w:rFonts w:asciiTheme="majorHAnsi" w:eastAsiaTheme="majorEastAsia" w:hAnsiTheme="majorHAnsi" w:cstheme="majorBidi"/>
+          <w:rFonts w:asciiTheme="majorHAnsi" w:hAnsiTheme="majorHAnsi" w:eastAsiaTheme="majorEastAsia" w:cstheme="majorBidi"/>
           <w:color w:val="2F5496" w:themeColor="accent1" w:themeShade="BF"/>
           <w:sz w:val="26"/>
           <w:szCs w:val="26"/>
@@ -220,7 +212,7 @@
         <w:pStyle w:val="Heading2"/>
         <w:jc w:val="center"/>
         <w:sectPr>
-          <w:pgSz w:w="11906" w:h="16838"/>
+          <w:pgSz w:w="11906" w:h="16838" w:orient="portrait"/>
           <w:pgMar w:top="720" w:right="720" w:bottom="720" w:left="720" w:header="708" w:footer="708" w:gutter="0"/>
           <w:cols w:space="708"/>
           <w:docGrid w:linePitch="360"/>
@@ -244,12 +236,12 @@
       <w:r>
         <w:t xml:space="preserve"> </w:t>
       </w:r>
-      <w:bookmarkStart w:id="1" w:name="_MON_1678004757"/>
+      <w:bookmarkStart w:name="_MON_1678004757" w:id="1"/>
       <w:bookmarkEnd w:id="1"/>
       <w:r>
         <w:object w:dxaOrig="15398" w:dyaOrig="8755" w14:anchorId="673262E7">
-          <v:shape id="_x0000_i1089" type="#_x0000_t75" style="width:769.45pt;height:437.35pt" o:ole="">
-            <v:imagedata r:id="rId11" o:title=""/>
+          <v:shape id="_x0000_i1089" style="width:769.45pt;height:437.35pt" o:ole="" type="#_x0000_t75">
+            <v:imagedata o:title="" r:id="rId11"/>
           </v:shape>
           <o:OLEObject Type="Embed" ProgID="Word.Document.12" ShapeID="_x0000_i1089" DrawAspect="Content" ObjectID="_1680000936" r:id="rId12">
             <o:FieldCodes>\s</o:FieldCodes>
@@ -297,7 +289,7 @@
         <w:t>Determine Conditions Function</w:t>
       </w:r>
     </w:p>
-    <w:bookmarkStart w:id="2" w:name="_MON_1680000270"/>
+    <w:bookmarkStart w:name="_MON_1680000270" w:id="2"/>
     <w:bookmarkEnd w:id="2"/>
     <w:p>
       <w:pPr>
@@ -305,8 +297,8 @@
       </w:pPr>
       <w:r>
         <w:object w:dxaOrig="15398" w:dyaOrig="8431" w14:anchorId="7A9CC9EE">
-          <v:shape id="_x0000_i1104" type="#_x0000_t75" style="width:769.45pt;height:421.25pt" o:ole="">
-            <v:imagedata r:id="rId13" o:title=""/>
+          <v:shape id="_x0000_i1104" style="width:769.45pt;height:421.25pt" o:ole="" type="#_x0000_t75">
+            <v:imagedata o:title="" r:id="rId13"/>
           </v:shape>
           <o:OLEObject Type="Embed" ProgID="Word.Document.12" ShapeID="_x0000_i1104" DrawAspect="Content" ObjectID="_1680000937" r:id="rId14">
             <o:FieldCodes>\s</o:FieldCodes>
@@ -373,7 +365,7 @@
     <w:p>
       <w:pPr>
         <w:rPr>
-          <w:rFonts w:asciiTheme="majorHAnsi" w:eastAsiaTheme="majorEastAsia" w:hAnsiTheme="majorHAnsi" w:cstheme="majorBidi"/>
+          <w:rFonts w:asciiTheme="majorHAnsi" w:hAnsiTheme="majorHAnsi" w:eastAsiaTheme="majorEastAsia" w:cstheme="majorBidi"/>
           <w:color w:val="2F5496" w:themeColor="accent1" w:themeShade="BF"/>
           <w:sz w:val="26"/>
           <w:szCs w:val="26"/>
@@ -381,26 +373,24 @@
         </w:rPr>
       </w:pPr>
     </w:p>
-    <w:p>
+    <w:p w14:noSpellErr="1">
       <w:pPr>
         <w:pStyle w:val="Heading2"/>
         <w:jc w:val="center"/>
-      </w:pPr>
-      <w:r>
         <w:rPr>
           <w:highlight w:val="yellow"/>
         </w:rPr>
-        <w:lastRenderedPageBreak/>
+      </w:pPr>
+      <w:r>
+        <w:rPr/>
         <w:t>Sorting Algorithm</w:t>
       </w:r>
       <w:r>
-        <w:rPr>
-          <w:highlight w:val="yellow"/>
-        </w:rPr>
+        <w:rPr/>
         <w:t>: Selection</w:t>
       </w:r>
     </w:p>
-    <w:bookmarkStart w:id="3" w:name="_MON_1679819220"/>
+    <w:bookmarkStart w:name="_MON_1679819220" w:id="3"/>
     <w:bookmarkEnd w:id="3"/>
     <w:p>
       <w:pPr>
@@ -408,8 +398,8 @@
       </w:pPr>
       <w:r>
         <w:object w:dxaOrig="15398" w:dyaOrig="7245" w14:anchorId="116BE663">
-          <v:shape id="_x0000_i1092" type="#_x0000_t75" style="width:769.45pt;height:362.15pt" o:ole="">
-            <v:imagedata r:id="rId15" o:title=""/>
+          <v:shape id="_x0000_i1092" style="width:769.45pt;height:362.15pt" o:ole="" type="#_x0000_t75">
+            <v:imagedata o:title="" r:id="rId15"/>
           </v:shape>
           <o:OLEObject Type="Embed" ProgID="Word.Document.12" ShapeID="_x0000_i1092" DrawAspect="Content" ObjectID="_1680000938" r:id="rId16">
             <o:FieldCodes>\s</o:FieldCodes>
@@ -428,67 +418,77 @@
         <w:jc w:val="center"/>
       </w:pPr>
       <w:r>
-        <w:rPr>
-          <w:highlight w:val="yellow"/>
-        </w:rPr>
-        <w:t xml:space="preserve">In the provided text above you can see my pseudo code for task 1. In this example I am showing the </w:t>
-      </w:r>
-      <w:r>
-        <w:rPr>
-          <w:highlight w:val="yellow"/>
-        </w:rPr>
+        <w:rPr/>
+        <w:t xml:space="preserve">In the provided text above you can see my pseudo code for task </w:t>
+      </w:r>
+      <w:r>
+        <w:rPr/>
+        <w:t>2</w:t>
+      </w:r>
+      <w:r>
+        <w:rPr/>
+        <w:t xml:space="preserve">. In this example I am showing the </w:t>
+      </w:r>
+      <w:r>
+        <w:rPr/>
         <w:t>sorting algorithm used to sort the patients</w:t>
       </w:r>
       <w:r>
-        <w:rPr>
-          <w:highlight w:val="yellow"/>
-        </w:rPr>
+        <w:rPr/>
         <w:t>.</w:t>
       </w:r>
       <w:r>
-        <w:rPr>
-          <w:highlight w:val="yellow"/>
-        </w:rPr>
-        <w:t xml:space="preserve"> The sorting algorithm</w:t>
-      </w:r>
-      <w:r>
-        <w:rPr>
-          <w:highlight w:val="yellow"/>
-        </w:rPr>
-        <w:t xml:space="preserve"> will sort the patients </w:t>
-      </w:r>
-      <w:r>
-        <w:rPr>
-          <w:highlight w:val="yellow"/>
-        </w:rPr>
-        <w:t>via lowest to highest by default unless the Boolean is given to sort it highest to lowest.</w:t>
-      </w:r>
-      <w:r>
-        <w:rPr>
-          <w:highlight w:val="yellow"/>
-        </w:rPr>
-        <w:t xml:space="preserve"> There is also another Boolean that determines if we should sort via </w:t>
-      </w:r>
-      <w:proofErr w:type="spellStart"/>
-      <w:r>
-        <w:rPr>
-          <w:highlight w:val="yellow"/>
-        </w:rPr>
-        <w:t>bmi</w:t>
-      </w:r>
-      <w:proofErr w:type="spellEnd"/>
-      <w:r>
-        <w:rPr>
-          <w:highlight w:val="yellow"/>
-        </w:rPr>
-        <w:t xml:space="preserve"> values or their assigned given condition priority.</w:t>
-      </w:r>
-    </w:p>
-    <w:p>
-      <w:pPr>
-        <w:spacing w:after="0"/>
-        <w:jc w:val="center"/>
-      </w:pPr>
+        <w:rPr/>
+        <w:t xml:space="preserve"> In addition to the </w:t>
+      </w:r>
+      <w:r>
+        <w:rPr/>
+        <w:t>earlier</w:t>
+      </w:r>
+      <w:r>
+        <w:rPr/>
+        <w:t xml:space="preserve"> task this sorting algorithm has been designed with </w:t>
+      </w:r>
+      <w:r>
+        <w:rPr/>
+        <w:t xml:space="preserve">some </w:t>
+      </w:r>
+      <w:r>
+        <w:rPr/>
+        <w:t>extra upgrade</w:t>
+      </w:r>
+      <w:r>
+        <w:rPr/>
+        <w:t>s</w:t>
+      </w:r>
+      <w:r>
+        <w:rPr/>
+        <w:t>. I have implemented a</w:t>
+      </w:r>
+      <w:r>
+        <w:rPr/>
+        <w:t xml:space="preserve"> </w:t>
+      </w:r>
+      <w:r>
+        <w:rPr/>
+        <w:t>new Boolean argument value used to switch this sorting algorithm to sort the given list of patients via age.</w:t>
+      </w:r>
+      <w:r>
+        <w:rPr/>
+        <w:t xml:space="preserve"> This will be needed as in the spec we want to referrer patients that are the oldest and with the most </w:t>
+      </w:r>
+      <w:r>
+        <w:rPr/>
+        <w:t>critical</w:t>
+      </w:r>
+      <w:r>
+        <w:rPr/>
+        <w:t xml:space="preserve"> </w:t>
+      </w:r>
+      <w:r>
+        <w:rPr/>
+        <w:t>conditions.</w:t>
+      </w:r>
     </w:p>
     <w:p>
       <w:r>
@@ -508,7 +508,7 @@
         <w:t>Mass Index Function</w:t>
       </w:r>
     </w:p>
-    <w:bookmarkStart w:id="4" w:name="_MON_1679820609"/>
+    <w:bookmarkStart w:name="_MON_1679820609" w:id="4"/>
     <w:bookmarkEnd w:id="4"/>
     <w:p>
       <w:pPr>
@@ -516,8 +516,8 @@
       </w:pPr>
       <w:r>
         <w:object w:dxaOrig="15398" w:dyaOrig="1159" w14:anchorId="651D81AC">
-          <v:shape id="_x0000_i1028" type="#_x0000_t75" style="width:769.45pt;height:58.05pt" o:ole="">
-            <v:imagedata r:id="rId17" o:title=""/>
+          <v:shape id="_x0000_i1028" style="width:769.45pt;height:58.05pt" o:ole="" type="#_x0000_t75">
+            <v:imagedata o:title="" r:id="rId17"/>
           </v:shape>
           <o:OLEObject Type="Embed" ProgID="Word.Document.12" ShapeID="_x0000_i1028" DrawAspect="Content" ObjectID="_1680000939" r:id="rId18">
             <o:FieldCodes>\s</o:FieldCodes>
@@ -620,7 +620,7 @@
         <w:t>Function:</w:t>
       </w:r>
     </w:p>
-    <w:bookmarkStart w:id="5" w:name="_MON_1679821194"/>
+    <w:bookmarkStart w:name="_MON_1679821194" w:id="5"/>
     <w:bookmarkEnd w:id="5"/>
     <w:p>
       <w:pPr>
@@ -628,8 +628,8 @@
       </w:pPr>
       <w:r>
         <w:object w:dxaOrig="15398" w:dyaOrig="6086" w14:anchorId="7215A1EA">
-          <v:shape id="_x0000_i1029" type="#_x0000_t75" style="width:769.45pt;height:304.1pt" o:ole="">
-            <v:imagedata r:id="rId19" o:title=""/>
+          <v:shape id="_x0000_i1029" style="width:769.45pt;height:304.1pt" o:ole="" type="#_x0000_t75">
+            <v:imagedata o:title="" r:id="rId19"/>
           </v:shape>
           <o:OLEObject Type="Embed" ProgID="Word.Document.12" ShapeID="_x0000_i1029" DrawAspect="Content" ObjectID="_1680000940" r:id="rId20">
             <o:FieldCodes>\s</o:FieldCodes>
@@ -734,7 +734,7 @@
         <w:t>Calculate Age</w:t>
       </w:r>
     </w:p>
-    <w:bookmarkStart w:id="6" w:name="_MON_1679822265"/>
+    <w:bookmarkStart w:name="_MON_1679822265" w:id="6"/>
     <w:bookmarkEnd w:id="6"/>
     <w:p>
       <w:pPr>
@@ -742,8 +742,8 @@
       </w:pPr>
       <w:r>
         <w:object w:dxaOrig="15398" w:dyaOrig="1882" w14:anchorId="0B893C70">
-          <v:shape id="_x0000_i1030" type="#_x0000_t75" style="width:769.45pt;height:93.5pt" o:ole="">
-            <v:imagedata r:id="rId21" o:title=""/>
+          <v:shape id="_x0000_i1030" style="width:769.45pt;height:93.5pt" o:ole="" type="#_x0000_t75">
+            <v:imagedata o:title="" r:id="rId21"/>
           </v:shape>
           <o:OLEObject Type="Embed" ProgID="Word.Document.12" ShapeID="_x0000_i1030" DrawAspect="Content" ObjectID="_1680000941" r:id="rId22">
             <o:FieldCodes>\s</o:FieldCodes>
@@ -859,7 +859,7 @@
   <w:docDefaults>
     <w:rPrDefault>
       <w:rPr>
-        <w:rFonts w:asciiTheme="minorHAnsi" w:eastAsiaTheme="minorHAnsi" w:hAnsiTheme="minorHAnsi" w:cstheme="minorBidi"/>
+        <w:rFonts w:asciiTheme="minorHAnsi" w:hAnsiTheme="minorHAnsi" w:eastAsiaTheme="minorHAnsi" w:cstheme="minorBidi"/>
         <w:sz w:val="22"/>
         <w:szCs w:val="22"/>
         <w:lang w:val="en-GB" w:eastAsia="en-US" w:bidi="ar-SA"/>
@@ -874,14 +874,14 @@
   <w:latentStyles w:defLockedState="0" w:defUIPriority="99" w:defSemiHidden="0" w:defUnhideWhenUsed="0" w:defQFormat="0" w:count="376">
     <w:lsdException w:name="Normal" w:uiPriority="0" w:qFormat="1"/>
     <w:lsdException w:name="heading 1" w:uiPriority="9" w:qFormat="1"/>
-    <w:lsdException w:name="heading 2" w:semiHidden="1" w:uiPriority="9" w:unhideWhenUsed="1" w:qFormat="1"/>
-    <w:lsdException w:name="heading 3" w:semiHidden="1" w:uiPriority="9" w:unhideWhenUsed="1" w:qFormat="1"/>
-    <w:lsdException w:name="heading 4" w:semiHidden="1" w:uiPriority="9" w:unhideWhenUsed="1" w:qFormat="1"/>
-    <w:lsdException w:name="heading 5" w:semiHidden="1" w:uiPriority="9" w:unhideWhenUsed="1" w:qFormat="1"/>
-    <w:lsdException w:name="heading 6" w:semiHidden="1" w:uiPriority="9" w:unhideWhenUsed="1" w:qFormat="1"/>
-    <w:lsdException w:name="heading 7" w:semiHidden="1" w:uiPriority="9" w:unhideWhenUsed="1" w:qFormat="1"/>
-    <w:lsdException w:name="heading 8" w:semiHidden="1" w:uiPriority="9" w:unhideWhenUsed="1" w:qFormat="1"/>
-    <w:lsdException w:name="heading 9" w:semiHidden="1" w:uiPriority="9" w:unhideWhenUsed="1" w:qFormat="1"/>
+    <w:lsdException w:name="heading 2" w:uiPriority="9" w:semiHidden="1" w:unhideWhenUsed="1" w:qFormat="1"/>
+    <w:lsdException w:name="heading 3" w:uiPriority="9" w:semiHidden="1" w:unhideWhenUsed="1" w:qFormat="1"/>
+    <w:lsdException w:name="heading 4" w:uiPriority="9" w:semiHidden="1" w:unhideWhenUsed="1" w:qFormat="1"/>
+    <w:lsdException w:name="heading 5" w:uiPriority="9" w:semiHidden="1" w:unhideWhenUsed="1" w:qFormat="1"/>
+    <w:lsdException w:name="heading 6" w:uiPriority="9" w:semiHidden="1" w:unhideWhenUsed="1" w:qFormat="1"/>
+    <w:lsdException w:name="heading 7" w:uiPriority="9" w:semiHidden="1" w:unhideWhenUsed="1" w:qFormat="1"/>
+    <w:lsdException w:name="heading 8" w:uiPriority="9" w:semiHidden="1" w:unhideWhenUsed="1" w:qFormat="1"/>
+    <w:lsdException w:name="heading 9" w:uiPriority="9" w:semiHidden="1" w:unhideWhenUsed="1" w:qFormat="1"/>
     <w:lsdException w:name="index 1" w:semiHidden="1" w:unhideWhenUsed="1"/>
     <w:lsdException w:name="index 2" w:semiHidden="1" w:unhideWhenUsed="1"/>
     <w:lsdException w:name="index 3" w:semiHidden="1" w:unhideWhenUsed="1"/>
@@ -891,22 +891,22 @@
     <w:lsdException w:name="index 7" w:semiHidden="1" w:unhideWhenUsed="1"/>
     <w:lsdException w:name="index 8" w:semiHidden="1" w:unhideWhenUsed="1"/>
     <w:lsdException w:name="index 9" w:semiHidden="1" w:unhideWhenUsed="1"/>
-    <w:lsdException w:name="toc 1" w:semiHidden="1" w:uiPriority="39" w:unhideWhenUsed="1"/>
-    <w:lsdException w:name="toc 2" w:semiHidden="1" w:uiPriority="39" w:unhideWhenUsed="1"/>
-    <w:lsdException w:name="toc 3" w:semiHidden="1" w:uiPriority="39" w:unhideWhenUsed="1"/>
-    <w:lsdException w:name="toc 4" w:semiHidden="1" w:uiPriority="39" w:unhideWhenUsed="1"/>
-    <w:lsdException w:name="toc 5" w:semiHidden="1" w:uiPriority="39" w:unhideWhenUsed="1"/>
-    <w:lsdException w:name="toc 6" w:semiHidden="1" w:uiPriority="39" w:unhideWhenUsed="1"/>
-    <w:lsdException w:name="toc 7" w:semiHidden="1" w:uiPriority="39" w:unhideWhenUsed="1"/>
-    <w:lsdException w:name="toc 8" w:semiHidden="1" w:uiPriority="39" w:unhideWhenUsed="1"/>
-    <w:lsdException w:name="toc 9" w:semiHidden="1" w:uiPriority="39" w:unhideWhenUsed="1"/>
+    <w:lsdException w:name="toc 1" w:uiPriority="39" w:semiHidden="1" w:unhideWhenUsed="1"/>
+    <w:lsdException w:name="toc 2" w:uiPriority="39" w:semiHidden="1" w:unhideWhenUsed="1"/>
+    <w:lsdException w:name="toc 3" w:uiPriority="39" w:semiHidden="1" w:unhideWhenUsed="1"/>
+    <w:lsdException w:name="toc 4" w:uiPriority="39" w:semiHidden="1" w:unhideWhenUsed="1"/>
+    <w:lsdException w:name="toc 5" w:uiPriority="39" w:semiHidden="1" w:unhideWhenUsed="1"/>
+    <w:lsdException w:name="toc 6" w:uiPriority="39" w:semiHidden="1" w:unhideWhenUsed="1"/>
+    <w:lsdException w:name="toc 7" w:uiPriority="39" w:semiHidden="1" w:unhideWhenUsed="1"/>
+    <w:lsdException w:name="toc 8" w:uiPriority="39" w:semiHidden="1" w:unhideWhenUsed="1"/>
+    <w:lsdException w:name="toc 9" w:uiPriority="39" w:semiHidden="1" w:unhideWhenUsed="1"/>
     <w:lsdException w:name="Normal Indent" w:semiHidden="1" w:unhideWhenUsed="1"/>
     <w:lsdException w:name="footnote text" w:semiHidden="1" w:unhideWhenUsed="1"/>
     <w:lsdException w:name="annotation text" w:semiHidden="1" w:unhideWhenUsed="1"/>
     <w:lsdException w:name="header" w:semiHidden="1" w:unhideWhenUsed="1"/>
     <w:lsdException w:name="footer" w:semiHidden="1" w:unhideWhenUsed="1"/>
     <w:lsdException w:name="index heading" w:semiHidden="1" w:unhideWhenUsed="1"/>
-    <w:lsdException w:name="caption" w:semiHidden="1" w:uiPriority="35" w:unhideWhenUsed="1" w:qFormat="1"/>
+    <w:lsdException w:name="caption" w:uiPriority="35" w:semiHidden="1" w:unhideWhenUsed="1" w:qFormat="1"/>
     <w:lsdException w:name="table of figures" w:semiHidden="1" w:unhideWhenUsed="1"/>
     <w:lsdException w:name="envelope address" w:semiHidden="1" w:unhideWhenUsed="1"/>
     <w:lsdException w:name="envelope return" w:semiHidden="1" w:unhideWhenUsed="1"/>
@@ -937,7 +937,7 @@
     <w:lsdException w:name="Title" w:uiPriority="10" w:qFormat="1"/>
     <w:lsdException w:name="Closing" w:semiHidden="1" w:unhideWhenUsed="1"/>
     <w:lsdException w:name="Signature" w:semiHidden="1" w:unhideWhenUsed="1"/>
-    <w:lsdException w:name="Default Paragraph Font" w:semiHidden="1" w:uiPriority="1" w:unhideWhenUsed="1"/>
+    <w:lsdException w:name="Default Paragraph Font" w:uiPriority="1" w:semiHidden="1" w:unhideWhenUsed="1"/>
     <w:lsdException w:name="Body Text" w:semiHidden="1" w:unhideWhenUsed="1"/>
     <w:lsdException w:name="Body Text Indent" w:semiHidden="1" w:unhideWhenUsed="1"/>
     <w:lsdException w:name="List Continue" w:semiHidden="1" w:unhideWhenUsed="1"/>
@@ -1137,8 +1137,8 @@
     <w:lsdException w:name="Subtle Reference" w:uiPriority="31" w:qFormat="1"/>
     <w:lsdException w:name="Intense Reference" w:uiPriority="32" w:qFormat="1"/>
     <w:lsdException w:name="Book Title" w:uiPriority="33" w:qFormat="1"/>
-    <w:lsdException w:name="Bibliography" w:semiHidden="1" w:uiPriority="37" w:unhideWhenUsed="1"/>
-    <w:lsdException w:name="TOC Heading" w:semiHidden="1" w:uiPriority="39" w:unhideWhenUsed="1" w:qFormat="1"/>
+    <w:lsdException w:name="Bibliography" w:uiPriority="37" w:semiHidden="1" w:unhideWhenUsed="1"/>
+    <w:lsdException w:name="TOC Heading" w:uiPriority="39" w:semiHidden="1" w:unhideWhenUsed="1" w:qFormat="1"/>
     <w:lsdException w:name="Plain Table 1" w:uiPriority="41"/>
     <w:lsdException w:name="Plain Table 2" w:uiPriority="42"/>
     <w:lsdException w:name="Plain Table 3" w:uiPriority="43"/>
@@ -1249,7 +1249,7 @@
     <w:lsdException w:name="Unresolved Mention" w:semiHidden="1" w:unhideWhenUsed="1"/>
     <w:lsdException w:name="Smart Link" w:semiHidden="1" w:unhideWhenUsed="1"/>
   </w:latentStyles>
-  <w:style w:type="paragraph" w:default="1" w:styleId="Normal">
+  <w:style w:type="paragraph" w:styleId="Normal" w:default="1">
     <w:name w:val="Normal"/>
     <w:qFormat/>
     <w:rsid w:val="005B7471"/>
@@ -1269,7 +1269,7 @@
       <w:outlineLvl w:val="0"/>
     </w:pPr>
     <w:rPr>
-      <w:rFonts w:asciiTheme="majorHAnsi" w:eastAsiaTheme="majorEastAsia" w:hAnsiTheme="majorHAnsi" w:cstheme="majorBidi"/>
+      <w:rFonts w:asciiTheme="majorHAnsi" w:hAnsiTheme="majorHAnsi" w:eastAsiaTheme="majorEastAsia" w:cstheme="majorBidi"/>
       <w:color w:val="2F5496" w:themeColor="accent1" w:themeShade="BF"/>
       <w:sz w:val="32"/>
       <w:szCs w:val="32"/>
@@ -1291,19 +1291,19 @@
       <w:outlineLvl w:val="1"/>
     </w:pPr>
     <w:rPr>
-      <w:rFonts w:asciiTheme="majorHAnsi" w:eastAsiaTheme="majorEastAsia" w:hAnsiTheme="majorHAnsi" w:cstheme="majorBidi"/>
+      <w:rFonts w:asciiTheme="majorHAnsi" w:hAnsiTheme="majorHAnsi" w:eastAsiaTheme="majorEastAsia" w:cstheme="majorBidi"/>
       <w:color w:val="2F5496" w:themeColor="accent1" w:themeShade="BF"/>
       <w:sz w:val="26"/>
       <w:szCs w:val="26"/>
     </w:rPr>
   </w:style>
-  <w:style w:type="character" w:default="1" w:styleId="DefaultParagraphFont">
+  <w:style w:type="character" w:styleId="DefaultParagraphFont" w:default="1">
     <w:name w:val="Default Paragraph Font"/>
     <w:uiPriority w:val="1"/>
     <w:semiHidden/>
     <w:unhideWhenUsed/>
   </w:style>
-  <w:style w:type="table" w:default="1" w:styleId="TableNormal">
+  <w:style w:type="table" w:styleId="TableNormal" w:default="1">
     <w:name w:val="Normal Table"/>
     <w:uiPriority w:val="99"/>
     <w:semiHidden/>
@@ -1318,7 +1318,7 @@
       </w:tblCellMar>
     </w:tblPr>
   </w:style>
-  <w:style w:type="numbering" w:default="1" w:styleId="NoList">
+  <w:style w:type="numbering" w:styleId="NoList" w:default="1">
     <w:name w:val="No List"/>
     <w:uiPriority w:val="99"/>
     <w:semiHidden/>
@@ -1337,48 +1337,48 @@
       <w:contextualSpacing/>
     </w:pPr>
     <w:rPr>
-      <w:rFonts w:asciiTheme="majorHAnsi" w:eastAsiaTheme="majorEastAsia" w:hAnsiTheme="majorHAnsi" w:cstheme="majorBidi"/>
+      <w:rFonts w:asciiTheme="majorHAnsi" w:hAnsiTheme="majorHAnsi" w:eastAsiaTheme="majorEastAsia" w:cstheme="majorBidi"/>
       <w:spacing w:val="-10"/>
       <w:kern w:val="28"/>
       <w:sz w:val="56"/>
       <w:szCs w:val="56"/>
     </w:rPr>
   </w:style>
-  <w:style w:type="character" w:customStyle="1" w:styleId="TitleChar">
+  <w:style w:type="character" w:styleId="TitleChar" w:customStyle="1">
     <w:name w:val="Title Char"/>
     <w:basedOn w:val="DefaultParagraphFont"/>
     <w:link w:val="Title"/>
     <w:uiPriority w:val="10"/>
     <w:rsid w:val="00A8358B"/>
     <w:rPr>
-      <w:rFonts w:asciiTheme="majorHAnsi" w:eastAsiaTheme="majorEastAsia" w:hAnsiTheme="majorHAnsi" w:cstheme="majorBidi"/>
+      <w:rFonts w:asciiTheme="majorHAnsi" w:hAnsiTheme="majorHAnsi" w:eastAsiaTheme="majorEastAsia" w:cstheme="majorBidi"/>
       <w:spacing w:val="-10"/>
       <w:kern w:val="28"/>
       <w:sz w:val="56"/>
       <w:szCs w:val="56"/>
     </w:rPr>
   </w:style>
-  <w:style w:type="character" w:customStyle="1" w:styleId="Heading1Char">
+  <w:style w:type="character" w:styleId="Heading1Char" w:customStyle="1">
     <w:name w:val="Heading 1 Char"/>
     <w:basedOn w:val="DefaultParagraphFont"/>
     <w:link w:val="Heading1"/>
     <w:uiPriority w:val="9"/>
     <w:rsid w:val="00A8358B"/>
     <w:rPr>
-      <w:rFonts w:asciiTheme="majorHAnsi" w:eastAsiaTheme="majorEastAsia" w:hAnsiTheme="majorHAnsi" w:cstheme="majorBidi"/>
+      <w:rFonts w:asciiTheme="majorHAnsi" w:hAnsiTheme="majorHAnsi" w:eastAsiaTheme="majorEastAsia" w:cstheme="majorBidi"/>
       <w:color w:val="2F5496" w:themeColor="accent1" w:themeShade="BF"/>
       <w:sz w:val="32"/>
       <w:szCs w:val="32"/>
     </w:rPr>
   </w:style>
-  <w:style w:type="character" w:customStyle="1" w:styleId="Heading2Char">
+  <w:style w:type="character" w:styleId="Heading2Char" w:customStyle="1">
     <w:name w:val="Heading 2 Char"/>
     <w:basedOn w:val="DefaultParagraphFont"/>
     <w:link w:val="Heading2"/>
     <w:uiPriority w:val="9"/>
     <w:rsid w:val="004D01B3"/>
     <w:rPr>
-      <w:rFonts w:asciiTheme="majorHAnsi" w:eastAsiaTheme="majorEastAsia" w:hAnsiTheme="majorHAnsi" w:cstheme="majorBidi"/>
+      <w:rFonts w:asciiTheme="majorHAnsi" w:hAnsiTheme="majorHAnsi" w:eastAsiaTheme="majorEastAsia" w:cstheme="majorBidi"/>
       <w:color w:val="2F5496" w:themeColor="accent1" w:themeShade="BF"/>
       <w:sz w:val="26"/>
       <w:szCs w:val="26"/>

</xml_diff>

<commit_message>
Finished task 2 design. started task 3 justification document, finished video demo and README.txt
</commit_message>
<xml_diff>
--- a/Task 2/Task 2 Pseudocode.docx
+++ b/Task 2/Task 2 Pseudocode.docx
@@ -1,6 +1,6 @@
 
 <file path=word/document.xml><?xml version="1.0" encoding="utf-8"?>
-<w:document xmlns:wpc="http://schemas.microsoft.com/office/word/2010/wordprocessingCanvas" xmlns:cx="http://schemas.microsoft.com/office/drawing/2014/chartex" xmlns:cx1="http://schemas.microsoft.com/office/drawing/2015/9/8/chartex" xmlns:cx2="http://schemas.microsoft.com/office/drawing/2015/10/21/chartex" xmlns:cx3="http://schemas.microsoft.com/office/drawing/2016/5/9/chartex" xmlns:cx4="http://schemas.microsoft.com/office/drawing/2016/5/10/chartex" xmlns:cx5="http://schemas.microsoft.com/office/drawing/2016/5/11/chartex" xmlns:cx6="http://schemas.microsoft.com/office/drawing/2016/5/12/chartex" xmlns:cx7="http://schemas.microsoft.com/office/drawing/2016/5/13/chartex" xmlns:cx8="http://schemas.microsoft.com/office/drawing/2016/5/14/chartex" xmlns:mc="http://schemas.openxmlformats.org/markup-compatibility/2006" xmlns:aink="http://schemas.microsoft.com/office/drawing/2016/ink" xmlns:am3d="http://schemas.microsoft.com/office/drawing/2017/model3d" xmlns:o="urn:schemas-microsoft-com:office:office" xmlns:r="http://schemas.openxmlformats.org/officeDocument/2006/relationships" xmlns:m="http://schemas.openxmlformats.org/officeDocument/2006/math" xmlns:v="urn:schemas-microsoft-com:vml" xmlns:wp14="http://schemas.microsoft.com/office/word/2010/wordprocessingDrawing" xmlns:wp="http://schemas.openxmlformats.org/drawingml/2006/wordprocessingDrawing" xmlns:w10="urn:schemas-microsoft-com:office:word" xmlns:w="http://schemas.openxmlformats.org/wordprocessingml/2006/main" xmlns:w14="http://schemas.microsoft.com/office/word/2010/wordml" xmlns:w15="http://schemas.microsoft.com/office/word/2012/wordml" xmlns:w16cex="http://schemas.microsoft.com/office/word/2018/wordml/cex" xmlns:w16cid="http://schemas.microsoft.com/office/word/2016/wordml/cid" xmlns:w16="http://schemas.microsoft.com/office/word/2018/wordml" xmlns:w16sdtdh="http://schemas.microsoft.com/office/word/2020/wordml/sdtdatahash" xmlns:w16se="http://schemas.microsoft.com/office/word/2015/wordml/symex" xmlns:wpg="http://schemas.microsoft.com/office/word/2010/wordprocessingGroup" xmlns:wpi="http://schemas.microsoft.com/office/word/2010/wordprocessingInk" xmlns:wne="http://schemas.microsoft.com/office/word/2006/wordml" xmlns:wps="http://schemas.microsoft.com/office/word/2010/wordprocessingShape" xmlns:a="http://schemas.openxmlformats.org/drawingml/2006/main" xmlns:pic="http://schemas.openxmlformats.org/drawingml/2006/picture" xmlns:a14="http://schemas.microsoft.com/office/drawing/2010/main" mc:Ignorable="w14 w15 w16se w16cid w16 w16cex w16sdtdh wp14">
+<w:document xmlns:wpc="http://schemas.microsoft.com/office/word/2010/wordprocessingCanvas" xmlns:cx="http://schemas.microsoft.com/office/drawing/2014/chartex" xmlns:cx1="http://schemas.microsoft.com/office/drawing/2015/9/8/chartex" xmlns:cx2="http://schemas.microsoft.com/office/drawing/2015/10/21/chartex" xmlns:cx3="http://schemas.microsoft.com/office/drawing/2016/5/9/chartex" xmlns:cx4="http://schemas.microsoft.com/office/drawing/2016/5/10/chartex" xmlns:cx5="http://schemas.microsoft.com/office/drawing/2016/5/11/chartex" xmlns:cx6="http://schemas.microsoft.com/office/drawing/2016/5/12/chartex" xmlns:cx7="http://schemas.microsoft.com/office/drawing/2016/5/13/chartex" xmlns:cx8="http://schemas.microsoft.com/office/drawing/2016/5/14/chartex" xmlns:mc="http://schemas.openxmlformats.org/markup-compatibility/2006" xmlns:aink="http://schemas.microsoft.com/office/drawing/2016/ink" xmlns:am3d="http://schemas.microsoft.com/office/drawing/2017/model3d" xmlns:o="urn:schemas-microsoft-com:office:office" xmlns:r="http://schemas.openxmlformats.org/officeDocument/2006/relationships" xmlns:m="http://schemas.openxmlformats.org/officeDocument/2006/math" xmlns:v="urn:schemas-microsoft-com:vml" xmlns:wp14="http://schemas.microsoft.com/office/word/2010/wordprocessingDrawing" xmlns:wp="http://schemas.openxmlformats.org/drawingml/2006/wordprocessingDrawing" xmlns:w10="urn:schemas-microsoft-com:office:word" xmlns:w="http://schemas.openxmlformats.org/wordprocessingml/2006/main" xmlns:w14="http://schemas.microsoft.com/office/word/2010/wordml" xmlns:w15="http://schemas.microsoft.com/office/word/2012/wordml" xmlns:w16cex="http://schemas.microsoft.com/office/word/2018/wordml/cex" xmlns:w16cid="http://schemas.microsoft.com/office/word/2016/wordml/cid" xmlns:w16="http://schemas.microsoft.com/office/word/2018/wordml" xmlns:w16sdtdh="http://schemas.microsoft.com/office/word/2020/wordml/sdtdatahash" xmlns:w16se="http://schemas.microsoft.com/office/word/2015/wordml/symex" xmlns:wpg="http://schemas.microsoft.com/office/word/2010/wordprocessingGroup" xmlns:wpi="http://schemas.microsoft.com/office/word/2010/wordprocessingInk" xmlns:wne="http://schemas.microsoft.com/office/word/2006/wordml" xmlns:wps="http://schemas.microsoft.com/office/word/2010/wordprocessingShape" mc:Ignorable="w14 w15 w16se w16cid w16 w16cex w16sdtdh wp14">
   <w:body>
     <w:p>
       <w:pPr>
@@ -19,26 +19,29 @@
         <w:jc w:val="center"/>
       </w:pPr>
       <w:r>
+        <w:rPr>
+          <w:noProof/>
+        </w:rPr>
         <w:drawing>
-          <wp:inline wp14:editId="28E9F4AE" wp14:anchorId="6CD99D40">
+          <wp:inline distT="0" distB="0" distL="0" distR="0" wp14:anchorId="6CD99D40" wp14:editId="28E9F4AE">
             <wp:extent cx="6115070" cy="8867775"/>
             <wp:effectExtent l="0" t="0" r="0" b="0"/>
-            <wp:docPr id="287426326" name="" title=""/>
+            <wp:docPr id="287426326" name="Picture 287426326"/>
             <wp:cNvGraphicFramePr>
-              <a:graphicFrameLocks noChangeAspect="1"/>
+              <a:graphicFrameLocks xmlns:a="http://schemas.openxmlformats.org/drawingml/2006/main" noChangeAspect="1"/>
             </wp:cNvGraphicFramePr>
-            <a:graphic>
+            <a:graphic xmlns:a="http://schemas.openxmlformats.org/drawingml/2006/main">
               <a:graphicData uri="http://schemas.openxmlformats.org/drawingml/2006/picture">
-                <pic:pic>
+                <pic:pic xmlns:pic="http://schemas.openxmlformats.org/drawingml/2006/picture">
                   <pic:nvPicPr>
                     <pic:cNvPr id="0" name=""/>
                     <pic:cNvPicPr/>
                   </pic:nvPicPr>
                   <pic:blipFill>
-                    <a:blip r:embed="R96c0258999da4d6b">
+                    <a:blip r:embed="rId8">
                       <a:extLst>
-                        <a:ext xmlns:a="http://schemas.openxmlformats.org/drawingml/2006/main" uri="{28A0092B-C50C-407E-A947-70E740481C1C}">
-                          <a14:useLocalDpi val="0"/>
+                        <a:ext uri="{28A0092B-C50C-407E-A947-70E740481C1C}">
+                          <a14:useLocalDpi xmlns:a14="http://schemas.microsoft.com/office/drawing/2010/main" val="0"/>
                         </a:ext>
                       </a:extLst>
                     </a:blip>
@@ -64,31 +67,19 @@
     </w:p>
     <w:p>
       <w:pPr>
-        <w:pStyle w:val="Normal"/>
         <w:jc w:val="center"/>
         <w:rPr>
           <w:highlight w:val="yellow"/>
         </w:rPr>
         <w:sectPr>
-          <w:pgSz w:w="11906" w:h="16838" w:orient="portrait"/>
+          <w:pgSz w:w="11906" w:h="16838"/>
           <w:pgMar w:top="720" w:right="720" w:bottom="720" w:left="720" w:header="708" w:footer="708" w:gutter="0"/>
           <w:cols w:space="708"/>
           <w:docGrid w:linePitch="360"/>
         </w:sectPr>
       </w:pPr>
       <w:r>
-        <w:rPr/>
-        <w:t>In the flowchart diagram above you can see my design for task 2. In this example I am showing the general outline of how the solution.</w:t>
-      </w:r>
-      <w:proofErr w:type="spellStart"/>
-      <w:r>
-        <w:rPr/>
-        <w:t>py</w:t>
-      </w:r>
-      <w:proofErr w:type="spellEnd"/>
-      <w:r>
-        <w:rPr/>
-        <w:t xml:space="preserve"> should perform and react.</w:t>
+        <w:t>In the flowchart diagram above you can see my design for task 2. In this example I am showing the general outline of how the solution.py should perform and react.</w:t>
       </w:r>
     </w:p>
     <w:p>
@@ -115,7 +106,7 @@
       </w:r>
       <w:proofErr w:type="gramEnd"/>
     </w:p>
-    <w:bookmarkStart w:name="_MON_1678006221" w:id="0"/>
+    <w:bookmarkStart w:id="0" w:name="_MON_1678006221"/>
     <w:bookmarkEnd w:id="0"/>
     <w:p>
       <w:pPr>
@@ -123,7 +114,7 @@
       </w:pPr>
       <w:r>
         <w:object w:dxaOrig="9026" w:dyaOrig="11593" w14:anchorId="5F4743DE">
-          <v:shapetype id="_x0000_t75" coordsize="21600,21600" filled="f" stroked="f" o:spt="75" o:preferrelative="t" path="m@4@5l@4@11@9@11@9@5xe">
+          <v:shapetype id="_x0000_t75" coordsize="21600,21600" o:spt="75" o:preferrelative="t" path="m@4@5l@4@11@9@11@9@5xe" filled="f" stroked="f">
             <v:stroke joinstyle="miter"/>
             <v:formulas>
               <v:f eqn="if lineDrawn pixelLineWidth 0"/>
@@ -139,13 +130,13 @@
               <v:f eqn="prod @7 21600 pixelHeight"/>
               <v:f eqn="sum @10 21600 0"/>
             </v:formulas>
-            <v:path gradientshapeok="t" o:connecttype="rect" o:extrusionok="f"/>
+            <v:path o:extrusionok="f" gradientshapeok="t" o:connecttype="rect"/>
             <o:lock v:ext="edit" aspectratio="t"/>
           </v:shapetype>
-          <v:shape id="_x0000_i1085" style="width:451.35pt;height:579.2pt" o:ole="" type="#_x0000_t75">
-            <v:imagedata o:title="" r:id="rId9"/>
+          <v:shape id="_x0000_i1025" type="#_x0000_t75" style="width:451.5pt;height:579pt" o:ole="">
+            <v:imagedata r:id="rId9" o:title=""/>
           </v:shape>
-          <o:OLEObject Type="Embed" ProgID="Word.Document.12" ShapeID="_x0000_i1085" DrawAspect="Content" ObjectID="_1680000935" r:id="rId10">
+          <o:OLEObject Type="Embed" ProgID="Word.Document.12" ShapeID="_x0000_i1025" DrawAspect="Content" ObjectID="_1680272256" r:id="rId10">
             <o:FieldCodes>\s</o:FieldCodes>
           </o:OLEObject>
         </w:object>
@@ -200,7 +191,7 @@
       <w:pPr>
         <w:jc w:val="center"/>
         <w:rPr>
-          <w:rFonts w:asciiTheme="majorHAnsi" w:hAnsiTheme="majorHAnsi" w:eastAsiaTheme="majorEastAsia" w:cstheme="majorBidi"/>
+          <w:rFonts w:asciiTheme="majorHAnsi" w:eastAsiaTheme="majorEastAsia" w:hAnsiTheme="majorHAnsi" w:cstheme="majorBidi"/>
           <w:color w:val="2F5496" w:themeColor="accent1" w:themeShade="BF"/>
           <w:sz w:val="26"/>
           <w:szCs w:val="26"/>
@@ -212,7 +203,7 @@
         <w:pStyle w:val="Heading2"/>
         <w:jc w:val="center"/>
         <w:sectPr>
-          <w:pgSz w:w="11906" w:h="16838" w:orient="portrait"/>
+          <w:pgSz w:w="11906" w:h="16838"/>
           <w:pgMar w:top="720" w:right="720" w:bottom="720" w:left="720" w:header="708" w:footer="708" w:gutter="0"/>
           <w:cols w:space="708"/>
           <w:docGrid w:linePitch="360"/>
@@ -236,14 +227,14 @@
       <w:r>
         <w:t xml:space="preserve"> </w:t>
       </w:r>
-      <w:bookmarkStart w:name="_MON_1678004757" w:id="1"/>
+      <w:bookmarkStart w:id="1" w:name="_MON_1678004757"/>
       <w:bookmarkEnd w:id="1"/>
       <w:r>
         <w:object w:dxaOrig="15398" w:dyaOrig="8755" w14:anchorId="673262E7">
-          <v:shape id="_x0000_i1089" style="width:769.45pt;height:437.35pt" o:ole="" type="#_x0000_t75">
-            <v:imagedata o:title="" r:id="rId11"/>
+          <v:shape id="_x0000_i1026" type="#_x0000_t75" style="width:769.5pt;height:437.25pt" o:ole="">
+            <v:imagedata r:id="rId11" o:title=""/>
           </v:shape>
-          <o:OLEObject Type="Embed" ProgID="Word.Document.12" ShapeID="_x0000_i1089" DrawAspect="Content" ObjectID="_1680000936" r:id="rId12">
+          <o:OLEObject Type="Embed" ProgID="Word.Document.12" ShapeID="_x0000_i1026" DrawAspect="Content" ObjectID="_1680272257" r:id="rId12">
             <o:FieldCodes>\s</o:FieldCodes>
           </o:OLEObject>
         </w:object>
@@ -289,7 +280,7 @@
         <w:t>Determine Conditions Function</w:t>
       </w:r>
     </w:p>
-    <w:bookmarkStart w:name="_MON_1680000270" w:id="2"/>
+    <w:bookmarkStart w:id="2" w:name="_MON_1680000270"/>
     <w:bookmarkEnd w:id="2"/>
     <w:p>
       <w:pPr>
@@ -297,10 +288,10 @@
       </w:pPr>
       <w:r>
         <w:object w:dxaOrig="15398" w:dyaOrig="8431" w14:anchorId="7A9CC9EE">
-          <v:shape id="_x0000_i1104" style="width:769.45pt;height:421.25pt" o:ole="" type="#_x0000_t75">
-            <v:imagedata o:title="" r:id="rId13"/>
+          <v:shape id="_x0000_i1027" type="#_x0000_t75" style="width:769.5pt;height:421.5pt" o:ole="">
+            <v:imagedata r:id="rId13" o:title=""/>
           </v:shape>
-          <o:OLEObject Type="Embed" ProgID="Word.Document.12" ShapeID="_x0000_i1104" DrawAspect="Content" ObjectID="_1680000937" r:id="rId14">
+          <o:OLEObject Type="Embed" ProgID="Word.Document.12" ShapeID="_x0000_i1027" DrawAspect="Content" ObjectID="_1680272258" r:id="rId14">
             <o:FieldCodes>\s</o:FieldCodes>
           </o:OLEObject>
         </w:object>
@@ -338,34 +329,19 @@
         <w:t xml:space="preserve"> is responsible for </w:t>
       </w:r>
       <w:r>
-        <w:t xml:space="preserve">calculating </w:t>
-      </w:r>
-      <w:r>
-        <w:t>the number of conditions a patient has</w:t>
-      </w:r>
-      <w:r>
-        <w:t xml:space="preserve">, </w:t>
-      </w:r>
-      <w:r>
-        <w:t>this is achieved by using the rules given in the spec</w:t>
+        <w:t>calculating the number of conditions a patient has, this is achieved by using the rules given in the spec</w:t>
       </w:r>
       <w:r>
         <w:t>.</w:t>
       </w:r>
       <w:r>
-        <w:t xml:space="preserve"> </w:t>
-      </w:r>
-      <w:r>
-        <w:t>a patient object is passed in and we access its assigned variables to make the determination</w:t>
-      </w:r>
-      <w:r>
-        <w:t>.</w:t>
+        <w:t xml:space="preserve"> a patient object is passed in and we access its assigned variables to make the determination.</w:t>
       </w:r>
     </w:p>
     <w:p>
       <w:pPr>
         <w:rPr>
-          <w:rFonts w:asciiTheme="majorHAnsi" w:hAnsiTheme="majorHAnsi" w:eastAsiaTheme="majorEastAsia" w:cstheme="majorBidi"/>
+          <w:rFonts w:asciiTheme="majorHAnsi" w:eastAsiaTheme="majorEastAsia" w:hAnsiTheme="majorHAnsi" w:cstheme="majorBidi"/>
           <w:color w:val="2F5496" w:themeColor="accent1" w:themeShade="BF"/>
           <w:sz w:val="26"/>
           <w:szCs w:val="26"/>
@@ -373,7 +349,7 @@
         </w:rPr>
       </w:pPr>
     </w:p>
-    <w:p w14:noSpellErr="1">
+    <w:p>
       <w:pPr>
         <w:pStyle w:val="Heading2"/>
         <w:jc w:val="center"/>
@@ -382,26 +358,25 @@
         </w:rPr>
       </w:pPr>
       <w:r>
-        <w:rPr/>
+        <w:lastRenderedPageBreak/>
         <w:t>Sorting Algorithm</w:t>
       </w:r>
       <w:r>
-        <w:rPr/>
         <w:t>: Selection</w:t>
       </w:r>
     </w:p>
-    <w:bookmarkStart w:name="_MON_1679819220" w:id="3"/>
+    <w:bookmarkStart w:id="3" w:name="_MON_1679819220"/>
     <w:bookmarkEnd w:id="3"/>
     <w:p>
       <w:pPr>
         <w:spacing w:after="0"/>
       </w:pPr>
       <w:r>
-        <w:object w:dxaOrig="15398" w:dyaOrig="7245" w14:anchorId="116BE663">
-          <v:shape id="_x0000_i1092" style="width:769.45pt;height:362.15pt" o:ole="" type="#_x0000_t75">
-            <v:imagedata o:title="" r:id="rId15"/>
+        <w:object w:dxaOrig="15398" w:dyaOrig="7746" w14:anchorId="116BE663">
+          <v:shape id="_x0000_i1054" type="#_x0000_t75" style="width:770.25pt;height:387pt" o:ole="">
+            <v:imagedata r:id="rId15" o:title=""/>
           </v:shape>
-          <o:OLEObject Type="Embed" ProgID="Word.Document.12" ShapeID="_x0000_i1092" DrawAspect="Content" ObjectID="_1680000938" r:id="rId16">
+          <o:OLEObject Type="Embed" ProgID="Word.Document.12" ShapeID="_x0000_i1054" DrawAspect="Content" ObjectID="_1680272259" r:id="rId16">
             <o:FieldCodes>\s</o:FieldCodes>
           </o:OLEObject>
         </w:object>
@@ -418,81 +393,55 @@
         <w:jc w:val="center"/>
       </w:pPr>
       <w:r>
-        <w:rPr/>
         <w:t xml:space="preserve">In the provided text above you can see my pseudo code for task </w:t>
       </w:r>
       <w:r>
-        <w:rPr/>
         <w:t>2</w:t>
       </w:r>
       <w:r>
-        <w:rPr/>
         <w:t xml:space="preserve">. In this example I am showing the </w:t>
       </w:r>
       <w:r>
-        <w:rPr/>
         <w:t>sorting algorithm used to sort the patients</w:t>
       </w:r>
       <w:r>
-        <w:rPr/>
         <w:t>.</w:t>
       </w:r>
       <w:r>
-        <w:rPr/>
         <w:t xml:space="preserve"> In addition to the </w:t>
       </w:r>
       <w:r>
-        <w:rPr/>
         <w:t>earlier</w:t>
       </w:r>
       <w:r>
-        <w:rPr/>
         <w:t xml:space="preserve"> task this sorting algorithm has been designed with </w:t>
       </w:r>
       <w:r>
-        <w:rPr/>
         <w:t xml:space="preserve">some </w:t>
       </w:r>
       <w:r>
-        <w:rPr/>
         <w:t>extra upgrade</w:t>
       </w:r>
       <w:r>
-        <w:rPr/>
         <w:t>s</w:t>
       </w:r>
       <w:r>
-        <w:rPr/>
         <w:t>. I have implemented a</w:t>
       </w:r>
       <w:r>
-        <w:rPr/>
         <w:t xml:space="preserve"> </w:t>
       </w:r>
       <w:r>
-        <w:rPr/>
-        <w:t>new Boolean argument value used to switch this sorting algorithm to sort the given list of patients via age.</w:t>
-      </w:r>
-      <w:r>
-        <w:rPr/>
-        <w:t xml:space="preserve"> This will be needed as in the spec we want to referrer patients that are the oldest and with the most </w:t>
-      </w:r>
-      <w:r>
-        <w:rPr/>
-        <w:t>critical</w:t>
-      </w:r>
-      <w:r>
-        <w:rPr/>
-        <w:t xml:space="preserve"> </w:t>
-      </w:r>
-      <w:r>
-        <w:rPr/>
-        <w:t>conditions.</w:t>
-      </w:r>
-    </w:p>
-    <w:p>
-      <w:r>
-        <w:br w:type="page"/>
+        <w:t>new Boolean argument value used to switch this sorting algorithm to sort the given list of patients via age</w:t>
+      </w:r>
+      <w:r>
+        <w:t>, high to low changes the sort order with a use of a ternary operator</w:t>
+      </w:r>
+      <w:r>
+        <w:t>.</w:t>
+      </w:r>
+      <w:r>
+        <w:t xml:space="preserve"> This will be needed as in the spec we want to referrer patients that are the oldest and with the most critical conditions.</w:t>
       </w:r>
     </w:p>
     <w:p>
@@ -508,7 +457,7 @@
         <w:t>Mass Index Function</w:t>
       </w:r>
     </w:p>
-    <w:bookmarkStart w:name="_MON_1679820609" w:id="4"/>
+    <w:bookmarkStart w:id="4" w:name="_MON_1679820609"/>
     <w:bookmarkEnd w:id="4"/>
     <w:p>
       <w:pPr>
@@ -516,10 +465,10 @@
       </w:pPr>
       <w:r>
         <w:object w:dxaOrig="15398" w:dyaOrig="1159" w14:anchorId="651D81AC">
-          <v:shape id="_x0000_i1028" style="width:769.45pt;height:58.05pt" o:ole="" type="#_x0000_t75">
-            <v:imagedata o:title="" r:id="rId17"/>
+          <v:shape id="_x0000_i1029" type="#_x0000_t75" style="width:769.5pt;height:57.75pt" o:ole="">
+            <v:imagedata r:id="rId17" o:title=""/>
           </v:shape>
-          <o:OLEObject Type="Embed" ProgID="Word.Document.12" ShapeID="_x0000_i1028" DrawAspect="Content" ObjectID="_1680000939" r:id="rId18">
+          <o:OLEObject Type="Embed" ProgID="Word.Document.12" ShapeID="_x0000_i1029" DrawAspect="Content" ObjectID="_1680272260" r:id="rId18">
             <o:FieldCodes>\s</o:FieldCodes>
           </o:OLEObject>
         </w:object>
@@ -620,7 +569,7 @@
         <w:t>Function:</w:t>
       </w:r>
     </w:p>
-    <w:bookmarkStart w:name="_MON_1679821194" w:id="5"/>
+    <w:bookmarkStart w:id="5" w:name="_MON_1679821194"/>
     <w:bookmarkEnd w:id="5"/>
     <w:p>
       <w:pPr>
@@ -628,10 +577,10 @@
       </w:pPr>
       <w:r>
         <w:object w:dxaOrig="15398" w:dyaOrig="6086" w14:anchorId="7215A1EA">
-          <v:shape id="_x0000_i1029" style="width:769.45pt;height:304.1pt" o:ole="" type="#_x0000_t75">
-            <v:imagedata o:title="" r:id="rId19"/>
+          <v:shape id="_x0000_i1030" type="#_x0000_t75" style="width:769.5pt;height:303.75pt" o:ole="">
+            <v:imagedata r:id="rId19" o:title=""/>
           </v:shape>
-          <o:OLEObject Type="Embed" ProgID="Word.Document.12" ShapeID="_x0000_i1029" DrawAspect="Content" ObjectID="_1680000940" r:id="rId20">
+          <o:OLEObject Type="Embed" ProgID="Word.Document.12" ShapeID="_x0000_i1030" DrawAspect="Content" ObjectID="_1680272261" r:id="rId20">
             <o:FieldCodes>\s</o:FieldCodes>
           </o:OLEObject>
         </w:object>
@@ -734,7 +683,7 @@
         <w:t>Calculate Age</w:t>
       </w:r>
     </w:p>
-    <w:bookmarkStart w:name="_MON_1679822265" w:id="6"/>
+    <w:bookmarkStart w:id="6" w:name="_MON_1679822265"/>
     <w:bookmarkEnd w:id="6"/>
     <w:p>
       <w:pPr>
@@ -742,10 +691,10 @@
       </w:pPr>
       <w:r>
         <w:object w:dxaOrig="15398" w:dyaOrig="1882" w14:anchorId="0B893C70">
-          <v:shape id="_x0000_i1030" style="width:769.45pt;height:93.5pt" o:ole="" type="#_x0000_t75">
-            <v:imagedata o:title="" r:id="rId21"/>
+          <v:shape id="_x0000_i1031" type="#_x0000_t75" style="width:769.5pt;height:93.75pt" o:ole="">
+            <v:imagedata r:id="rId21" o:title=""/>
           </v:shape>
-          <o:OLEObject Type="Embed" ProgID="Word.Document.12" ShapeID="_x0000_i1030" DrawAspect="Content" ObjectID="_1680000941" r:id="rId22">
+          <o:OLEObject Type="Embed" ProgID="Word.Document.12" ShapeID="_x0000_i1031" DrawAspect="Content" ObjectID="_1680272262" r:id="rId22">
             <o:FieldCodes>\s</o:FieldCodes>
           </o:OLEObject>
         </w:object>
@@ -859,7 +808,7 @@
   <w:docDefaults>
     <w:rPrDefault>
       <w:rPr>
-        <w:rFonts w:asciiTheme="minorHAnsi" w:hAnsiTheme="minorHAnsi" w:eastAsiaTheme="minorHAnsi" w:cstheme="minorBidi"/>
+        <w:rFonts w:asciiTheme="minorHAnsi" w:eastAsiaTheme="minorHAnsi" w:hAnsiTheme="minorHAnsi" w:cstheme="minorBidi"/>
         <w:sz w:val="22"/>
         <w:szCs w:val="22"/>
         <w:lang w:val="en-GB" w:eastAsia="en-US" w:bidi="ar-SA"/>
@@ -874,14 +823,14 @@
   <w:latentStyles w:defLockedState="0" w:defUIPriority="99" w:defSemiHidden="0" w:defUnhideWhenUsed="0" w:defQFormat="0" w:count="376">
     <w:lsdException w:name="Normal" w:uiPriority="0" w:qFormat="1"/>
     <w:lsdException w:name="heading 1" w:uiPriority="9" w:qFormat="1"/>
-    <w:lsdException w:name="heading 2" w:uiPriority="9" w:semiHidden="1" w:unhideWhenUsed="1" w:qFormat="1"/>
-    <w:lsdException w:name="heading 3" w:uiPriority="9" w:semiHidden="1" w:unhideWhenUsed="1" w:qFormat="1"/>
-    <w:lsdException w:name="heading 4" w:uiPriority="9" w:semiHidden="1" w:unhideWhenUsed="1" w:qFormat="1"/>
-    <w:lsdException w:name="heading 5" w:uiPriority="9" w:semiHidden="1" w:unhideWhenUsed="1" w:qFormat="1"/>
-    <w:lsdException w:name="heading 6" w:uiPriority="9" w:semiHidden="1" w:unhideWhenUsed="1" w:qFormat="1"/>
-    <w:lsdException w:name="heading 7" w:uiPriority="9" w:semiHidden="1" w:unhideWhenUsed="1" w:qFormat="1"/>
-    <w:lsdException w:name="heading 8" w:uiPriority="9" w:semiHidden="1" w:unhideWhenUsed="1" w:qFormat="1"/>
-    <w:lsdException w:name="heading 9" w:uiPriority="9" w:semiHidden="1" w:unhideWhenUsed="1" w:qFormat="1"/>
+    <w:lsdException w:name="heading 2" w:semiHidden="1" w:uiPriority="9" w:unhideWhenUsed="1" w:qFormat="1"/>
+    <w:lsdException w:name="heading 3" w:semiHidden="1" w:uiPriority="9" w:unhideWhenUsed="1" w:qFormat="1"/>
+    <w:lsdException w:name="heading 4" w:semiHidden="1" w:uiPriority="9" w:unhideWhenUsed="1" w:qFormat="1"/>
+    <w:lsdException w:name="heading 5" w:semiHidden="1" w:uiPriority="9" w:unhideWhenUsed="1" w:qFormat="1"/>
+    <w:lsdException w:name="heading 6" w:semiHidden="1" w:uiPriority="9" w:unhideWhenUsed="1" w:qFormat="1"/>
+    <w:lsdException w:name="heading 7" w:semiHidden="1" w:uiPriority="9" w:unhideWhenUsed="1" w:qFormat="1"/>
+    <w:lsdException w:name="heading 8" w:semiHidden="1" w:uiPriority="9" w:unhideWhenUsed="1" w:qFormat="1"/>
+    <w:lsdException w:name="heading 9" w:semiHidden="1" w:uiPriority="9" w:unhideWhenUsed="1" w:qFormat="1"/>
     <w:lsdException w:name="index 1" w:semiHidden="1" w:unhideWhenUsed="1"/>
     <w:lsdException w:name="index 2" w:semiHidden="1" w:unhideWhenUsed="1"/>
     <w:lsdException w:name="index 3" w:semiHidden="1" w:unhideWhenUsed="1"/>
@@ -891,22 +840,22 @@
     <w:lsdException w:name="index 7" w:semiHidden="1" w:unhideWhenUsed="1"/>
     <w:lsdException w:name="index 8" w:semiHidden="1" w:unhideWhenUsed="1"/>
     <w:lsdException w:name="index 9" w:semiHidden="1" w:unhideWhenUsed="1"/>
-    <w:lsdException w:name="toc 1" w:uiPriority="39" w:semiHidden="1" w:unhideWhenUsed="1"/>
-    <w:lsdException w:name="toc 2" w:uiPriority="39" w:semiHidden="1" w:unhideWhenUsed="1"/>
-    <w:lsdException w:name="toc 3" w:uiPriority="39" w:semiHidden="1" w:unhideWhenUsed="1"/>
-    <w:lsdException w:name="toc 4" w:uiPriority="39" w:semiHidden="1" w:unhideWhenUsed="1"/>
-    <w:lsdException w:name="toc 5" w:uiPriority="39" w:semiHidden="1" w:unhideWhenUsed="1"/>
-    <w:lsdException w:name="toc 6" w:uiPriority="39" w:semiHidden="1" w:unhideWhenUsed="1"/>
-    <w:lsdException w:name="toc 7" w:uiPriority="39" w:semiHidden="1" w:unhideWhenUsed="1"/>
-    <w:lsdException w:name="toc 8" w:uiPriority="39" w:semiHidden="1" w:unhideWhenUsed="1"/>
-    <w:lsdException w:name="toc 9" w:uiPriority="39" w:semiHidden="1" w:unhideWhenUsed="1"/>
+    <w:lsdException w:name="toc 1" w:semiHidden="1" w:uiPriority="39" w:unhideWhenUsed="1"/>
+    <w:lsdException w:name="toc 2" w:semiHidden="1" w:uiPriority="39" w:unhideWhenUsed="1"/>
+    <w:lsdException w:name="toc 3" w:semiHidden="1" w:uiPriority="39" w:unhideWhenUsed="1"/>
+    <w:lsdException w:name="toc 4" w:semiHidden="1" w:uiPriority="39" w:unhideWhenUsed="1"/>
+    <w:lsdException w:name="toc 5" w:semiHidden="1" w:uiPriority="39" w:unhideWhenUsed="1"/>
+    <w:lsdException w:name="toc 6" w:semiHidden="1" w:uiPriority="39" w:unhideWhenUsed="1"/>
+    <w:lsdException w:name="toc 7" w:semiHidden="1" w:uiPriority="39" w:unhideWhenUsed="1"/>
+    <w:lsdException w:name="toc 8" w:semiHidden="1" w:uiPriority="39" w:unhideWhenUsed="1"/>
+    <w:lsdException w:name="toc 9" w:semiHidden="1" w:uiPriority="39" w:unhideWhenUsed="1"/>
     <w:lsdException w:name="Normal Indent" w:semiHidden="1" w:unhideWhenUsed="1"/>
     <w:lsdException w:name="footnote text" w:semiHidden="1" w:unhideWhenUsed="1"/>
     <w:lsdException w:name="annotation text" w:semiHidden="1" w:unhideWhenUsed="1"/>
     <w:lsdException w:name="header" w:semiHidden="1" w:unhideWhenUsed="1"/>
     <w:lsdException w:name="footer" w:semiHidden="1" w:unhideWhenUsed="1"/>
     <w:lsdException w:name="index heading" w:semiHidden="1" w:unhideWhenUsed="1"/>
-    <w:lsdException w:name="caption" w:uiPriority="35" w:semiHidden="1" w:unhideWhenUsed="1" w:qFormat="1"/>
+    <w:lsdException w:name="caption" w:semiHidden="1" w:uiPriority="35" w:unhideWhenUsed="1" w:qFormat="1"/>
     <w:lsdException w:name="table of figures" w:semiHidden="1" w:unhideWhenUsed="1"/>
     <w:lsdException w:name="envelope address" w:semiHidden="1" w:unhideWhenUsed="1"/>
     <w:lsdException w:name="envelope return" w:semiHidden="1" w:unhideWhenUsed="1"/>
@@ -937,7 +886,7 @@
     <w:lsdException w:name="Title" w:uiPriority="10" w:qFormat="1"/>
     <w:lsdException w:name="Closing" w:semiHidden="1" w:unhideWhenUsed="1"/>
     <w:lsdException w:name="Signature" w:semiHidden="1" w:unhideWhenUsed="1"/>
-    <w:lsdException w:name="Default Paragraph Font" w:uiPriority="1" w:semiHidden="1" w:unhideWhenUsed="1"/>
+    <w:lsdException w:name="Default Paragraph Font" w:semiHidden="1" w:uiPriority="1" w:unhideWhenUsed="1"/>
     <w:lsdException w:name="Body Text" w:semiHidden="1" w:unhideWhenUsed="1"/>
     <w:lsdException w:name="Body Text Indent" w:semiHidden="1" w:unhideWhenUsed="1"/>
     <w:lsdException w:name="List Continue" w:semiHidden="1" w:unhideWhenUsed="1"/>
@@ -1137,8 +1086,8 @@
     <w:lsdException w:name="Subtle Reference" w:uiPriority="31" w:qFormat="1"/>
     <w:lsdException w:name="Intense Reference" w:uiPriority="32" w:qFormat="1"/>
     <w:lsdException w:name="Book Title" w:uiPriority="33" w:qFormat="1"/>
-    <w:lsdException w:name="Bibliography" w:uiPriority="37" w:semiHidden="1" w:unhideWhenUsed="1"/>
-    <w:lsdException w:name="TOC Heading" w:uiPriority="39" w:semiHidden="1" w:unhideWhenUsed="1" w:qFormat="1"/>
+    <w:lsdException w:name="Bibliography" w:semiHidden="1" w:uiPriority="37" w:unhideWhenUsed="1"/>
+    <w:lsdException w:name="TOC Heading" w:semiHidden="1" w:uiPriority="39" w:unhideWhenUsed="1" w:qFormat="1"/>
     <w:lsdException w:name="Plain Table 1" w:uiPriority="41"/>
     <w:lsdException w:name="Plain Table 2" w:uiPriority="42"/>
     <w:lsdException w:name="Plain Table 3" w:uiPriority="43"/>
@@ -1249,7 +1198,7 @@
     <w:lsdException w:name="Unresolved Mention" w:semiHidden="1" w:unhideWhenUsed="1"/>
     <w:lsdException w:name="Smart Link" w:semiHidden="1" w:unhideWhenUsed="1"/>
   </w:latentStyles>
-  <w:style w:type="paragraph" w:styleId="Normal" w:default="1">
+  <w:style w:type="paragraph" w:default="1" w:styleId="Normal">
     <w:name w:val="Normal"/>
     <w:qFormat/>
     <w:rsid w:val="005B7471"/>
@@ -1269,7 +1218,7 @@
       <w:outlineLvl w:val="0"/>
     </w:pPr>
     <w:rPr>
-      <w:rFonts w:asciiTheme="majorHAnsi" w:hAnsiTheme="majorHAnsi" w:eastAsiaTheme="majorEastAsia" w:cstheme="majorBidi"/>
+      <w:rFonts w:asciiTheme="majorHAnsi" w:eastAsiaTheme="majorEastAsia" w:hAnsiTheme="majorHAnsi" w:cstheme="majorBidi"/>
       <w:color w:val="2F5496" w:themeColor="accent1" w:themeShade="BF"/>
       <w:sz w:val="32"/>
       <w:szCs w:val="32"/>
@@ -1291,19 +1240,19 @@
       <w:outlineLvl w:val="1"/>
     </w:pPr>
     <w:rPr>
-      <w:rFonts w:asciiTheme="majorHAnsi" w:hAnsiTheme="majorHAnsi" w:eastAsiaTheme="majorEastAsia" w:cstheme="majorBidi"/>
+      <w:rFonts w:asciiTheme="majorHAnsi" w:eastAsiaTheme="majorEastAsia" w:hAnsiTheme="majorHAnsi" w:cstheme="majorBidi"/>
       <w:color w:val="2F5496" w:themeColor="accent1" w:themeShade="BF"/>
       <w:sz w:val="26"/>
       <w:szCs w:val="26"/>
     </w:rPr>
   </w:style>
-  <w:style w:type="character" w:styleId="DefaultParagraphFont" w:default="1">
+  <w:style w:type="character" w:default="1" w:styleId="DefaultParagraphFont">
     <w:name w:val="Default Paragraph Font"/>
     <w:uiPriority w:val="1"/>
     <w:semiHidden/>
     <w:unhideWhenUsed/>
   </w:style>
-  <w:style w:type="table" w:styleId="TableNormal" w:default="1">
+  <w:style w:type="table" w:default="1" w:styleId="TableNormal">
     <w:name w:val="Normal Table"/>
     <w:uiPriority w:val="99"/>
     <w:semiHidden/>
@@ -1318,7 +1267,7 @@
       </w:tblCellMar>
     </w:tblPr>
   </w:style>
-  <w:style w:type="numbering" w:styleId="NoList" w:default="1">
+  <w:style w:type="numbering" w:default="1" w:styleId="NoList">
     <w:name w:val="No List"/>
     <w:uiPriority w:val="99"/>
     <w:semiHidden/>
@@ -1337,48 +1286,48 @@
       <w:contextualSpacing/>
     </w:pPr>
     <w:rPr>
-      <w:rFonts w:asciiTheme="majorHAnsi" w:hAnsiTheme="majorHAnsi" w:eastAsiaTheme="majorEastAsia" w:cstheme="majorBidi"/>
+      <w:rFonts w:asciiTheme="majorHAnsi" w:eastAsiaTheme="majorEastAsia" w:hAnsiTheme="majorHAnsi" w:cstheme="majorBidi"/>
       <w:spacing w:val="-10"/>
       <w:kern w:val="28"/>
       <w:sz w:val="56"/>
       <w:szCs w:val="56"/>
     </w:rPr>
   </w:style>
-  <w:style w:type="character" w:styleId="TitleChar" w:customStyle="1">
+  <w:style w:type="character" w:customStyle="1" w:styleId="TitleChar">
     <w:name w:val="Title Char"/>
     <w:basedOn w:val="DefaultParagraphFont"/>
     <w:link w:val="Title"/>
     <w:uiPriority w:val="10"/>
     <w:rsid w:val="00A8358B"/>
     <w:rPr>
-      <w:rFonts w:asciiTheme="majorHAnsi" w:hAnsiTheme="majorHAnsi" w:eastAsiaTheme="majorEastAsia" w:cstheme="majorBidi"/>
+      <w:rFonts w:asciiTheme="majorHAnsi" w:eastAsiaTheme="majorEastAsia" w:hAnsiTheme="majorHAnsi" w:cstheme="majorBidi"/>
       <w:spacing w:val="-10"/>
       <w:kern w:val="28"/>
       <w:sz w:val="56"/>
       <w:szCs w:val="56"/>
     </w:rPr>
   </w:style>
-  <w:style w:type="character" w:styleId="Heading1Char" w:customStyle="1">
+  <w:style w:type="character" w:customStyle="1" w:styleId="Heading1Char">
     <w:name w:val="Heading 1 Char"/>
     <w:basedOn w:val="DefaultParagraphFont"/>
     <w:link w:val="Heading1"/>
     <w:uiPriority w:val="9"/>
     <w:rsid w:val="00A8358B"/>
     <w:rPr>
-      <w:rFonts w:asciiTheme="majorHAnsi" w:hAnsiTheme="majorHAnsi" w:eastAsiaTheme="majorEastAsia" w:cstheme="majorBidi"/>
+      <w:rFonts w:asciiTheme="majorHAnsi" w:eastAsiaTheme="majorEastAsia" w:hAnsiTheme="majorHAnsi" w:cstheme="majorBidi"/>
       <w:color w:val="2F5496" w:themeColor="accent1" w:themeShade="BF"/>
       <w:sz w:val="32"/>
       <w:szCs w:val="32"/>
     </w:rPr>
   </w:style>
-  <w:style w:type="character" w:styleId="Heading2Char" w:customStyle="1">
+  <w:style w:type="character" w:customStyle="1" w:styleId="Heading2Char">
     <w:name w:val="Heading 2 Char"/>
     <w:basedOn w:val="DefaultParagraphFont"/>
     <w:link w:val="Heading2"/>
     <w:uiPriority w:val="9"/>
     <w:rsid w:val="004D01B3"/>
     <w:rPr>
-      <w:rFonts w:asciiTheme="majorHAnsi" w:hAnsiTheme="majorHAnsi" w:eastAsiaTheme="majorEastAsia" w:cstheme="majorBidi"/>
+      <w:rFonts w:asciiTheme="majorHAnsi" w:eastAsiaTheme="majorEastAsia" w:hAnsiTheme="majorHAnsi" w:cstheme="majorBidi"/>
       <w:color w:val="2F5496" w:themeColor="accent1" w:themeShade="BF"/>
       <w:sz w:val="26"/>
       <w:szCs w:val="26"/>
@@ -1683,10 +1632,6 @@
 </file>
 
 <file path=customXml/item1.xml><?xml version="1.0" encoding="utf-8"?>
-<b:Sources xmlns:b="http://schemas.openxmlformats.org/officeDocument/2006/bibliography" xmlns="http://schemas.openxmlformats.org/officeDocument/2006/bibliography" SelectedStyle="\HarvardAnglia2008OfficeOnline.xsl" StyleName="Harvard - Anglia" Version="2008"/>
-</file>
-
-<file path=customXml/item2.xml><?xml version="1.0" encoding="utf-8"?>
 <p:properties xmlns:p="http://schemas.microsoft.com/office/2006/metadata/properties" xmlns:xsi="http://www.w3.org/2001/XMLSchema-instance" xmlns:pc="http://schemas.microsoft.com/office/infopath/2007/PartnerControls">
   <documentManagement>
     <FileHash xmlns="e877d863-7f52-429f-b4eb-757b477388cc" xsi:nil="true"/>
@@ -1697,16 +1642,11 @@
 </p:properties>
 </file>
 
-<file path=customXml/item3.xml><?xml version="1.0" encoding="utf-8"?>
-<?mso-contentType ?>
-<FormTemplates xmlns="http://schemas.microsoft.com/sharepoint/v3/contenttype/forms">
-  <Display>DocumentLibraryForm</Display>
-  <Edit>DocumentLibraryForm</Edit>
-  <New>DocumentLibraryForm</New>
-</FormTemplates>
+<file path=customXml/item2.xml><?xml version="1.0" encoding="utf-8"?>
+<b:Sources xmlns:b="http://schemas.openxmlformats.org/officeDocument/2006/bibliography" xmlns="http://schemas.openxmlformats.org/officeDocument/2006/bibliography" SelectedStyle="\HarvardAnglia2008OfficeOnline.xsl" StyleName="Harvard - Anglia" Version="2008"/>
 </file>
 
-<file path=customXml/item4.xml><?xml version="1.0" encoding="utf-8"?>
+<file path=customXml/item3.xml><?xml version="1.0" encoding="utf-8"?>
 <ct:contentTypeSchema xmlns:ct="http://schemas.microsoft.com/office/2006/metadata/contentType" xmlns:ma="http://schemas.microsoft.com/office/2006/metadata/properties/metaAttributes" ct:_="" ma:_="" ma:contentTypeName="Document" ma:contentTypeID="0x010100730B73D3A7C7654EB7DF1FA891B4A186" ma:contentTypeVersion="16" ma:contentTypeDescription="Create a new document." ma:contentTypeScope="" ma:versionID="a1b311c6fbe1a5d1f025ea1df5297cf1">
   <xsd:schema xmlns:xsd="http://www.w3.org/2001/XMLSchema" xmlns:xs="http://www.w3.org/2001/XMLSchema" xmlns:p="http://schemas.microsoft.com/office/2006/metadata/properties" xmlns:ns3="e877d863-7f52-429f-b4eb-757b477388cc" targetNamespace="http://schemas.microsoft.com/office/2006/metadata/properties" ma:root="true" ma:fieldsID="039be2ac2840b281d1dcd466a3862842" ns3:_="">
     <xsd:import namespace="e877d863-7f52-429f-b4eb-757b477388cc"/>
@@ -1950,15 +1890,16 @@
 </ct:contentTypeSchema>
 </file>
 
-<file path=customXml/itemProps1.xml><?xml version="1.0" encoding="utf-8"?>
-<ds:datastoreItem xmlns:ds="http://schemas.openxmlformats.org/officeDocument/2006/customXml" ds:itemID="{1CB715DA-B118-400C-BBF6-B0EBA4A2F9A2}">
-  <ds:schemaRefs>
-    <ds:schemaRef ds:uri="http://schemas.openxmlformats.org/officeDocument/2006/bibliography"/>
-  </ds:schemaRefs>
-</ds:datastoreItem>
+<file path=customXml/item4.xml><?xml version="1.0" encoding="utf-8"?>
+<?mso-contentType ?>
+<FormTemplates xmlns="http://schemas.microsoft.com/sharepoint/v3/contenttype/forms">
+  <Display>DocumentLibraryForm</Display>
+  <Edit>DocumentLibraryForm</Edit>
+  <New>DocumentLibraryForm</New>
+</FormTemplates>
 </file>
 
-<file path=customXml/itemProps2.xml><?xml version="1.0" encoding="utf-8"?>
+<file path=customXml/itemProps1.xml><?xml version="1.0" encoding="utf-8"?>
 <ds:datastoreItem xmlns:ds="http://schemas.openxmlformats.org/officeDocument/2006/customXml" ds:itemID="{06F38CC2-86E2-41CD-B22F-6B8F33D88C32}">
   <ds:schemaRefs>
     <ds:schemaRef ds:uri="http://schemas.microsoft.com/office/2006/metadata/properties"/>
@@ -1968,15 +1909,15 @@
 </ds:datastoreItem>
 </file>
 
-<file path=customXml/itemProps3.xml><?xml version="1.0" encoding="utf-8"?>
-<ds:datastoreItem xmlns:ds="http://schemas.openxmlformats.org/officeDocument/2006/customXml" ds:itemID="{BB349E52-A7B4-4281-ABEB-F373F9D85D33}">
+<file path=customXml/itemProps2.xml><?xml version="1.0" encoding="utf-8"?>
+<ds:datastoreItem xmlns:ds="http://schemas.openxmlformats.org/officeDocument/2006/customXml" ds:itemID="{1CB715DA-B118-400C-BBF6-B0EBA4A2F9A2}">
   <ds:schemaRefs>
-    <ds:schemaRef ds:uri="http://schemas.microsoft.com/sharepoint/v3/contenttype/forms"/>
+    <ds:schemaRef ds:uri="http://schemas.openxmlformats.org/officeDocument/2006/bibliography"/>
   </ds:schemaRefs>
 </ds:datastoreItem>
 </file>
 
-<file path=customXml/itemProps4.xml><?xml version="1.0" encoding="utf-8"?>
+<file path=customXml/itemProps3.xml><?xml version="1.0" encoding="utf-8"?>
 <ds:datastoreItem xmlns:ds="http://schemas.openxmlformats.org/officeDocument/2006/customXml" ds:itemID="{88CF47E3-A6DE-40A5-B9A7-88A86B34234D}">
   <ds:schemaRefs>
     <ds:schemaRef ds:uri="http://schemas.microsoft.com/office/2006/metadata/contentType"/>
@@ -1992,4 +1933,12 @@
     <ds:schemaRef ds:uri="http://schemas.microsoft.com/internal/obd"/>
   </ds:schemaRefs>
 </ds:datastoreItem>
+</file>
+
+<file path=customXml/itemProps4.xml><?xml version="1.0" encoding="utf-8"?>
+<ds:datastoreItem xmlns:ds="http://schemas.openxmlformats.org/officeDocument/2006/customXml" ds:itemID="{BB349E52-A7B4-4281-ABEB-F373F9D85D33}">
+  <ds:schemaRefs>
+    <ds:schemaRef ds:uri="http://schemas.microsoft.com/sharepoint/v3/contenttype/forms"/>
+  </ds:schemaRefs>
+</ds:datastoreItem>
 </file>
</xml_diff>